<commit_message>
Updated some docs and pdfs
</commit_message>
<xml_diff>
--- a/3x3x3/els.docx
+++ b/3x3x3/els.docx
@@ -34,8 +34,6 @@
         </w:rPr>
         <w:t>ELS</w:t>
       </w:r>
-      <w:bookmarkStart w:id="0" w:name="_GoBack"/>
-      <w:bookmarkEnd w:id="0"/>
     </w:p>
     <w:p>
       <w:pPr>
@@ -85,7 +83,7 @@
               <w:jc w:val="center"/>
               <w:rPr>
                 <w:rFonts w:ascii="Helvetica" w:eastAsia="Times New Roman" w:hAnsi="Helvetica" w:cs="Helvetica"/>
-                <w:color w:val="222222"/>
+                <w:color w:val="000000" w:themeColor="text1"/>
                 <w:sz w:val="19"/>
                 <w:szCs w:val="19"/>
               </w:rPr>
@@ -103,10 +101,10 @@
               <w:rPr>
                 <w:rFonts w:ascii="Helvetica" w:eastAsia="Times New Roman" w:hAnsi="Helvetica" w:cs="Helvetica"/>
                 <w:noProof/>
-                <w:color w:val="3C7139"/>
+                <w:color w:val="000000" w:themeColor="text1"/>
               </w:rPr>
               <w:drawing>
-                <wp:inline distT="0" distB="0" distL="0" distR="0" wp14:anchorId="22817655" wp14:editId="5BA56C53">
+                <wp:inline distT="0" distB="0" distL="0" distR="0" wp14:anchorId="595CBA3E" wp14:editId="5561CFE9">
                   <wp:extent cx="959485" cy="959485"/>
                   <wp:effectExtent l="0" t="0" r="0" b="0"/>
                   <wp:docPr id="46" name="Picture 46" descr="http://sa967st.github.io/images/els_ll/A1.png"/>
@@ -161,27 +159,27 @@
               <w:jc w:val="center"/>
               <w:rPr>
                 <w:rFonts w:ascii="Helvetica" w:eastAsia="Times New Roman" w:hAnsi="Helvetica" w:cs="Helvetica"/>
-                <w:color w:val="222222"/>
-                <w:sz w:val="19"/>
-                <w:szCs w:val="19"/>
-              </w:rPr>
-            </w:pPr>
-          </w:p>
-          <w:p>
-            <w:pPr>
-              <w:shd w:val="clear" w:color="auto" w:fill="FFFFFF"/>
-              <w:jc w:val="center"/>
-              <w:rPr>
-                <w:rFonts w:ascii="Helvetica" w:eastAsia="Times New Roman" w:hAnsi="Helvetica" w:cs="Helvetica"/>
-                <w:color w:val="222222"/>
-                <w:sz w:val="19"/>
-                <w:szCs w:val="19"/>
-              </w:rPr>
-            </w:pPr>
-            <w:r>
-              <w:rPr>
-                <w:rFonts w:ascii="Helvetica" w:eastAsia="Times New Roman" w:hAnsi="Helvetica" w:cs="Helvetica"/>
-                <w:color w:val="222222"/>
+                <w:color w:val="000000" w:themeColor="text1"/>
+                <w:sz w:val="19"/>
+                <w:szCs w:val="19"/>
+              </w:rPr>
+            </w:pPr>
+          </w:p>
+          <w:p>
+            <w:pPr>
+              <w:shd w:val="clear" w:color="auto" w:fill="FFFFFF"/>
+              <w:jc w:val="center"/>
+              <w:rPr>
+                <w:rFonts w:ascii="Helvetica" w:eastAsia="Times New Roman" w:hAnsi="Helvetica" w:cs="Helvetica"/>
+                <w:color w:val="000000" w:themeColor="text1"/>
+                <w:sz w:val="19"/>
+                <w:szCs w:val="19"/>
+              </w:rPr>
+            </w:pPr>
+            <w:r>
+              <w:rPr>
+                <w:rFonts w:ascii="Helvetica" w:eastAsia="Times New Roman" w:hAnsi="Helvetica" w:cs="Helvetica"/>
+                <w:color w:val="000000" w:themeColor="text1"/>
                 <w:sz w:val="19"/>
                 <w:szCs w:val="19"/>
               </w:rPr>
@@ -210,7 +208,7 @@
               <w:jc w:val="center"/>
               <w:rPr>
                 <w:rFonts w:ascii="Helvetica" w:eastAsia="Times New Roman" w:hAnsi="Helvetica" w:cs="Helvetica"/>
-                <w:color w:val="222222"/>
+                <w:color w:val="000000" w:themeColor="text1"/>
                 <w:sz w:val="19"/>
                 <w:szCs w:val="19"/>
               </w:rPr>
@@ -230,19 +228,19 @@
               <w:jc w:val="center"/>
               <w:rPr>
                 <w:rFonts w:ascii="Helvetica" w:eastAsia="Times New Roman" w:hAnsi="Helvetica" w:cs="Helvetica"/>
-                <w:color w:val="222222"/>
-                <w:sz w:val="19"/>
-                <w:szCs w:val="19"/>
-              </w:rPr>
-            </w:pPr>
-            <w:r>
-              <w:rPr>
-                <w:rFonts w:ascii="Helvetica" w:eastAsia="Times New Roman" w:hAnsi="Helvetica" w:cs="Helvetica"/>
-                <w:noProof/>
-                <w:color w:val="3C7139"/>
+                <w:color w:val="000000" w:themeColor="text1"/>
+                <w:sz w:val="19"/>
+                <w:szCs w:val="19"/>
+              </w:rPr>
+            </w:pPr>
+            <w:r>
+              <w:rPr>
+                <w:rFonts w:ascii="Helvetica" w:eastAsia="Times New Roman" w:hAnsi="Helvetica" w:cs="Helvetica"/>
+                <w:noProof/>
+                <w:color w:val="000000" w:themeColor="text1"/>
               </w:rPr>
               <w:drawing>
-                <wp:inline distT="0" distB="0" distL="0" distR="0" wp14:anchorId="743996FF" wp14:editId="6062B596">
+                <wp:inline distT="0" distB="0" distL="0" distR="0" wp14:anchorId="77A1F633" wp14:editId="1B6EED14">
                   <wp:extent cx="959485" cy="959485"/>
                   <wp:effectExtent l="0" t="0" r="0" b="0"/>
                   <wp:docPr id="47" name="Picture 47" descr="http://sa967st.github.io/images/els_ll/A2.png"/>
@@ -296,7 +294,7 @@
               <w:jc w:val="center"/>
               <w:rPr>
                 <w:rFonts w:ascii="Helvetica" w:eastAsia="Times New Roman" w:hAnsi="Helvetica" w:cs="Helvetica"/>
-                <w:color w:val="222222"/>
+                <w:color w:val="000000" w:themeColor="text1"/>
                 <w:sz w:val="19"/>
                 <w:szCs w:val="19"/>
               </w:rPr>
@@ -315,7 +313,7 @@
             <w:r>
               <w:rPr>
                 <w:rFonts w:ascii="Helvetica" w:eastAsia="Times New Roman" w:hAnsi="Helvetica" w:cs="Helvetica"/>
-                <w:color w:val="222222"/>
+                <w:color w:val="000000" w:themeColor="text1"/>
                 <w:sz w:val="19"/>
                 <w:szCs w:val="19"/>
               </w:rPr>
@@ -333,7 +331,7 @@
               <w:jc w:val="center"/>
               <w:rPr>
                 <w:rFonts w:ascii="Helvetica" w:eastAsia="Times New Roman" w:hAnsi="Helvetica" w:cs="Helvetica"/>
-                <w:color w:val="222222"/>
+                <w:color w:val="000000" w:themeColor="text1"/>
                 <w:sz w:val="19"/>
                 <w:szCs w:val="19"/>
               </w:rPr>
@@ -351,10 +349,10 @@
               <w:rPr>
                 <w:rFonts w:ascii="Helvetica" w:eastAsia="Times New Roman" w:hAnsi="Helvetica" w:cs="Helvetica"/>
                 <w:noProof/>
-                <w:color w:val="3C7139"/>
+                <w:color w:val="000000" w:themeColor="text1"/>
               </w:rPr>
               <w:drawing>
-                <wp:inline distT="0" distB="0" distL="0" distR="0" wp14:anchorId="45DD2C8F" wp14:editId="51034776">
+                <wp:inline distT="0" distB="0" distL="0" distR="0" wp14:anchorId="65DD4539" wp14:editId="74B57C10">
                   <wp:extent cx="959485" cy="959485"/>
                   <wp:effectExtent l="0" t="0" r="0" b="0"/>
                   <wp:docPr id="48" name="Picture 48" descr="http://sa967st.github.io/images/els_ll/A3.png"/>
@@ -409,27 +407,27 @@
               <w:jc w:val="center"/>
               <w:rPr>
                 <w:rFonts w:ascii="Helvetica" w:eastAsia="Times New Roman" w:hAnsi="Helvetica" w:cs="Helvetica"/>
-                <w:color w:val="222222"/>
-                <w:sz w:val="19"/>
-                <w:szCs w:val="19"/>
-              </w:rPr>
-            </w:pPr>
-          </w:p>
-          <w:p>
-            <w:pPr>
-              <w:shd w:val="clear" w:color="auto" w:fill="FFFFFF"/>
-              <w:jc w:val="center"/>
-              <w:rPr>
-                <w:rFonts w:ascii="Helvetica" w:eastAsia="Times New Roman" w:hAnsi="Helvetica" w:cs="Helvetica"/>
-                <w:color w:val="222222"/>
-                <w:sz w:val="19"/>
-                <w:szCs w:val="19"/>
-              </w:rPr>
-            </w:pPr>
-            <w:r>
-              <w:rPr>
-                <w:rFonts w:ascii="Helvetica" w:eastAsia="Times New Roman" w:hAnsi="Helvetica" w:cs="Helvetica"/>
-                <w:color w:val="222222"/>
+                <w:color w:val="000000" w:themeColor="text1"/>
+                <w:sz w:val="19"/>
+                <w:szCs w:val="19"/>
+              </w:rPr>
+            </w:pPr>
+          </w:p>
+          <w:p>
+            <w:pPr>
+              <w:shd w:val="clear" w:color="auto" w:fill="FFFFFF"/>
+              <w:jc w:val="center"/>
+              <w:rPr>
+                <w:rFonts w:ascii="Helvetica" w:eastAsia="Times New Roman" w:hAnsi="Helvetica" w:cs="Helvetica"/>
+                <w:color w:val="000000" w:themeColor="text1"/>
+                <w:sz w:val="19"/>
+                <w:szCs w:val="19"/>
+              </w:rPr>
+            </w:pPr>
+            <w:r>
+              <w:rPr>
+                <w:rFonts w:ascii="Helvetica" w:eastAsia="Times New Roman" w:hAnsi="Helvetica" w:cs="Helvetica"/>
+                <w:color w:val="000000" w:themeColor="text1"/>
                 <w:sz w:val="19"/>
                 <w:szCs w:val="19"/>
               </w:rPr>
@@ -442,15 +440,15 @@
               <w:jc w:val="center"/>
               <w:rPr>
                 <w:rFonts w:ascii="Helvetica" w:eastAsia="Times New Roman" w:hAnsi="Helvetica" w:cs="Helvetica"/>
-                <w:color w:val="222222"/>
-                <w:sz w:val="19"/>
-                <w:szCs w:val="19"/>
-              </w:rPr>
-            </w:pPr>
-            <w:r>
-              <w:rPr>
-                <w:rFonts w:ascii="Helvetica" w:eastAsia="Times New Roman" w:hAnsi="Helvetica" w:cs="Helvetica"/>
-                <w:color w:val="222222"/>
+                <w:color w:val="000000" w:themeColor="text1"/>
+                <w:sz w:val="19"/>
+                <w:szCs w:val="19"/>
+              </w:rPr>
+            </w:pPr>
+            <w:r>
+              <w:rPr>
+                <w:rFonts w:ascii="Helvetica" w:eastAsia="Times New Roman" w:hAnsi="Helvetica" w:cs="Helvetica"/>
+                <w:color w:val="000000" w:themeColor="text1"/>
                 <w:sz w:val="19"/>
                 <w:szCs w:val="19"/>
               </w:rPr>
@@ -479,7 +477,7 @@
               <w:jc w:val="center"/>
               <w:rPr>
                 <w:rFonts w:ascii="Helvetica" w:eastAsia="Times New Roman" w:hAnsi="Helvetica" w:cs="Helvetica"/>
-                <w:color w:val="222222"/>
+                <w:color w:val="000000" w:themeColor="text1"/>
                 <w:sz w:val="19"/>
                 <w:szCs w:val="19"/>
               </w:rPr>
@@ -497,10 +495,10 @@
               <w:rPr>
                 <w:rFonts w:ascii="Helvetica" w:eastAsia="Times New Roman" w:hAnsi="Helvetica" w:cs="Helvetica"/>
                 <w:noProof/>
-                <w:color w:val="3C7139"/>
+                <w:color w:val="000000" w:themeColor="text1"/>
               </w:rPr>
               <w:drawing>
-                <wp:inline distT="0" distB="0" distL="0" distR="0" wp14:anchorId="05D947B9" wp14:editId="7BA12D1D">
+                <wp:inline distT="0" distB="0" distL="0" distR="0" wp14:anchorId="105EE39A" wp14:editId="234E3CA0">
                   <wp:extent cx="959485" cy="959485"/>
                   <wp:effectExtent l="0" t="0" r="0" b="0"/>
                   <wp:docPr id="49" name="Picture 49" descr="http://sa967st.github.io/images/els_ll/B1.png"/>
@@ -555,27 +553,27 @@
               <w:jc w:val="center"/>
               <w:rPr>
                 <w:rFonts w:ascii="Helvetica" w:eastAsia="Times New Roman" w:hAnsi="Helvetica" w:cs="Helvetica"/>
-                <w:color w:val="222222"/>
-                <w:sz w:val="19"/>
-                <w:szCs w:val="19"/>
-              </w:rPr>
-            </w:pPr>
-          </w:p>
-          <w:p>
-            <w:pPr>
-              <w:shd w:val="clear" w:color="auto" w:fill="FFFFFF"/>
-              <w:jc w:val="center"/>
-              <w:rPr>
-                <w:rFonts w:ascii="Helvetica" w:eastAsia="Times New Roman" w:hAnsi="Helvetica" w:cs="Helvetica"/>
-                <w:color w:val="222222"/>
-                <w:sz w:val="19"/>
-                <w:szCs w:val="19"/>
-              </w:rPr>
-            </w:pPr>
-            <w:r>
-              <w:rPr>
-                <w:rFonts w:ascii="Helvetica" w:eastAsia="Times New Roman" w:hAnsi="Helvetica" w:cs="Helvetica"/>
-                <w:color w:val="222222"/>
+                <w:color w:val="000000" w:themeColor="text1"/>
+                <w:sz w:val="19"/>
+                <w:szCs w:val="19"/>
+              </w:rPr>
+            </w:pPr>
+          </w:p>
+          <w:p>
+            <w:pPr>
+              <w:shd w:val="clear" w:color="auto" w:fill="FFFFFF"/>
+              <w:jc w:val="center"/>
+              <w:rPr>
+                <w:rFonts w:ascii="Helvetica" w:eastAsia="Times New Roman" w:hAnsi="Helvetica" w:cs="Helvetica"/>
+                <w:color w:val="000000" w:themeColor="text1"/>
+                <w:sz w:val="19"/>
+                <w:szCs w:val="19"/>
+              </w:rPr>
+            </w:pPr>
+            <w:r>
+              <w:rPr>
+                <w:rFonts w:ascii="Helvetica" w:eastAsia="Times New Roman" w:hAnsi="Helvetica" w:cs="Helvetica"/>
+                <w:color w:val="000000" w:themeColor="text1"/>
                 <w:sz w:val="19"/>
                 <w:szCs w:val="19"/>
               </w:rPr>
@@ -604,7 +602,7 @@
               <w:jc w:val="center"/>
               <w:rPr>
                 <w:rFonts w:ascii="Helvetica" w:eastAsia="Times New Roman" w:hAnsi="Helvetica" w:cs="Helvetica"/>
-                <w:color w:val="222222"/>
+                <w:color w:val="000000" w:themeColor="text1"/>
                 <w:sz w:val="19"/>
                 <w:szCs w:val="19"/>
               </w:rPr>
@@ -624,19 +622,19 @@
               <w:jc w:val="center"/>
               <w:rPr>
                 <w:rFonts w:ascii="Helvetica" w:eastAsia="Times New Roman" w:hAnsi="Helvetica" w:cs="Helvetica"/>
-                <w:color w:val="222222"/>
-                <w:sz w:val="19"/>
-                <w:szCs w:val="19"/>
-              </w:rPr>
-            </w:pPr>
-            <w:r>
-              <w:rPr>
-                <w:rFonts w:ascii="Helvetica" w:eastAsia="Times New Roman" w:hAnsi="Helvetica" w:cs="Helvetica"/>
-                <w:noProof/>
-                <w:color w:val="3C7139"/>
+                <w:color w:val="000000" w:themeColor="text1"/>
+                <w:sz w:val="19"/>
+                <w:szCs w:val="19"/>
+              </w:rPr>
+            </w:pPr>
+            <w:r>
+              <w:rPr>
+                <w:rFonts w:ascii="Helvetica" w:eastAsia="Times New Roman" w:hAnsi="Helvetica" w:cs="Helvetica"/>
+                <w:noProof/>
+                <w:color w:val="000000" w:themeColor="text1"/>
               </w:rPr>
               <w:drawing>
-                <wp:inline distT="0" distB="0" distL="0" distR="0" wp14:anchorId="714CB87A" wp14:editId="274E25C5">
+                <wp:inline distT="0" distB="0" distL="0" distR="0" wp14:anchorId="16046469" wp14:editId="418CBFBA">
                   <wp:extent cx="959485" cy="959485"/>
                   <wp:effectExtent l="0" t="0" r="0" b="0"/>
                   <wp:docPr id="50" name="Picture 50" descr="http://sa967st.github.io/images/els_ll/B2.png"/>
@@ -690,26 +688,26 @@
               <w:jc w:val="center"/>
               <w:rPr>
                 <w:rFonts w:ascii="Helvetica" w:eastAsia="Times New Roman" w:hAnsi="Helvetica" w:cs="Helvetica"/>
-                <w:color w:val="222222"/>
-                <w:sz w:val="19"/>
-                <w:szCs w:val="19"/>
-              </w:rPr>
-            </w:pPr>
-          </w:p>
-          <w:p>
-            <w:pPr>
-              <w:jc w:val="center"/>
-              <w:rPr>
-                <w:rFonts w:ascii="Helvetica" w:eastAsia="Times New Roman" w:hAnsi="Helvetica" w:cs="Helvetica"/>
-                <w:color w:val="222222"/>
-                <w:sz w:val="19"/>
-                <w:szCs w:val="19"/>
-              </w:rPr>
-            </w:pPr>
-            <w:r>
-              <w:rPr>
-                <w:rFonts w:ascii="Helvetica" w:eastAsia="Times New Roman" w:hAnsi="Helvetica" w:cs="Helvetica"/>
-                <w:color w:val="222222"/>
+                <w:color w:val="000000" w:themeColor="text1"/>
+                <w:sz w:val="19"/>
+                <w:szCs w:val="19"/>
+              </w:rPr>
+            </w:pPr>
+          </w:p>
+          <w:p>
+            <w:pPr>
+              <w:jc w:val="center"/>
+              <w:rPr>
+                <w:rFonts w:ascii="Helvetica" w:eastAsia="Times New Roman" w:hAnsi="Helvetica" w:cs="Helvetica"/>
+                <w:color w:val="000000" w:themeColor="text1"/>
+                <w:sz w:val="19"/>
+                <w:szCs w:val="19"/>
+              </w:rPr>
+            </w:pPr>
+            <w:r>
+              <w:rPr>
+                <w:rFonts w:ascii="Helvetica" w:eastAsia="Times New Roman" w:hAnsi="Helvetica" w:cs="Helvetica"/>
+                <w:color w:val="000000" w:themeColor="text1"/>
                 <w:sz w:val="19"/>
                 <w:szCs w:val="19"/>
               </w:rPr>
@@ -729,7 +727,7 @@
             <w:r>
               <w:rPr>
                 <w:rFonts w:ascii="Helvetica" w:eastAsia="Times New Roman" w:hAnsi="Helvetica" w:cs="Helvetica"/>
-                <w:color w:val="222222"/>
+                <w:color w:val="000000" w:themeColor="text1"/>
                 <w:sz w:val="19"/>
                 <w:szCs w:val="19"/>
               </w:rPr>
@@ -807,6 +805,8 @@
                 <w:rFonts w:ascii="Helvetica" w:eastAsia="Times New Roman" w:hAnsi="Helvetica" w:cs="Helvetica"/>
                 <w:noProof/>
                 <w:color w:val="000000" w:themeColor="text1"/>
+                <w:sz w:val="19"/>
+                <w:szCs w:val="19"/>
               </w:rPr>
               <w:t>F0</w:t>
             </w:r>
@@ -815,9 +815,11 @@
                 <w:rFonts w:ascii="Helvetica" w:eastAsia="Times New Roman" w:hAnsi="Helvetica" w:cs="Helvetica"/>
                 <w:noProof/>
                 <w:color w:val="000000" w:themeColor="text1"/>
+                <w:sz w:val="19"/>
+                <w:szCs w:val="19"/>
               </w:rPr>
               <w:drawing>
-                <wp:inline distT="0" distB="0" distL="0" distR="0" wp14:anchorId="7C0BBD5F" wp14:editId="696CD84D">
+                <wp:inline distT="0" distB="0" distL="0" distR="0" wp14:anchorId="5E8C8669" wp14:editId="500D4242">
                   <wp:extent cx="959485" cy="959485"/>
                   <wp:effectExtent l="0" t="0" r="0" b="0"/>
                   <wp:docPr id="51" name="Picture 51" descr="http://sa967st.github.io/images/els_ll/C1.png"/>
@@ -906,6 +908,8 @@
                 <w:rFonts w:ascii="Helvetica" w:eastAsia="Times New Roman" w:hAnsi="Helvetica" w:cs="Helvetica"/>
                 <w:noProof/>
                 <w:color w:val="000000" w:themeColor="text1"/>
+                <w:sz w:val="19"/>
+                <w:szCs w:val="19"/>
               </w:rPr>
             </w:pPr>
           </w:p>
@@ -930,6 +934,8 @@
                 <w:rFonts w:ascii="Helvetica" w:eastAsia="Times New Roman" w:hAnsi="Helvetica" w:cs="Helvetica"/>
                 <w:noProof/>
                 <w:color w:val="000000" w:themeColor="text1"/>
+                <w:sz w:val="19"/>
+                <w:szCs w:val="19"/>
               </w:rPr>
               <w:t>F4</w:t>
             </w:r>
@@ -938,9 +944,11 @@
                 <w:rFonts w:ascii="Helvetica" w:eastAsia="Times New Roman" w:hAnsi="Helvetica" w:cs="Helvetica"/>
                 <w:noProof/>
                 <w:color w:val="000000" w:themeColor="text1"/>
+                <w:sz w:val="19"/>
+                <w:szCs w:val="19"/>
               </w:rPr>
               <w:drawing>
-                <wp:inline distT="0" distB="0" distL="0" distR="0" wp14:anchorId="0FB2E64E" wp14:editId="5D39FA21">
+                <wp:inline distT="0" distB="0" distL="0" distR="0" wp14:anchorId="6E02808E" wp14:editId="710AC7C9">
                   <wp:extent cx="959485" cy="959485"/>
                   <wp:effectExtent l="0" t="0" r="0" b="0"/>
                   <wp:docPr id="55" name="Picture 55" descr="http://sa967st.github.io/images/els_ll/C5.png"/>
@@ -1019,16 +1027,39 @@
                 <w:sz w:val="19"/>
                 <w:szCs w:val="19"/>
               </w:rPr>
-              <w:t>F R' F' R</w:t>
-            </w:r>
-          </w:p>
-          <w:p>
-            <w:pPr>
-              <w:jc w:val="center"/>
-              <w:rPr>
-                <w:rFonts w:ascii="Helvetica" w:eastAsia="Times New Roman" w:hAnsi="Helvetica" w:cs="Helvetica"/>
-                <w:noProof/>
-                <w:color w:val="000000" w:themeColor="text1"/>
+              <w:t xml:space="preserve">y U' F R </w:t>
+            </w:r>
+          </w:p>
+          <w:p>
+            <w:pPr>
+              <w:shd w:val="clear" w:color="auto" w:fill="FFFFFF"/>
+              <w:jc w:val="center"/>
+              <w:rPr>
+                <w:rFonts w:ascii="Helvetica" w:eastAsia="Times New Roman" w:hAnsi="Helvetica" w:cs="Helvetica"/>
+                <w:color w:val="000000" w:themeColor="text1"/>
+                <w:sz w:val="19"/>
+                <w:szCs w:val="19"/>
+              </w:rPr>
+            </w:pPr>
+            <w:r>
+              <w:rPr>
+                <w:rFonts w:ascii="Helvetica" w:eastAsia="Times New Roman" w:hAnsi="Helvetica" w:cs="Helvetica"/>
+                <w:color w:val="000000" w:themeColor="text1"/>
+                <w:sz w:val="19"/>
+                <w:szCs w:val="19"/>
+              </w:rPr>
+              <w:t>U2 R' U' F'</w:t>
+            </w:r>
+          </w:p>
+          <w:p>
+            <w:pPr>
+              <w:jc w:val="center"/>
+              <w:rPr>
+                <w:rFonts w:ascii="Helvetica" w:eastAsia="Times New Roman" w:hAnsi="Helvetica" w:cs="Helvetica"/>
+                <w:noProof/>
+                <w:color w:val="000000" w:themeColor="text1"/>
+                <w:sz w:val="19"/>
+                <w:szCs w:val="19"/>
               </w:rPr>
             </w:pPr>
           </w:p>
@@ -1053,6 +1084,8 @@
                 <w:rFonts w:ascii="Helvetica" w:eastAsia="Times New Roman" w:hAnsi="Helvetica" w:cs="Helvetica"/>
                 <w:noProof/>
                 <w:color w:val="000000" w:themeColor="text1"/>
+                <w:sz w:val="19"/>
+                <w:szCs w:val="19"/>
               </w:rPr>
               <w:t>F1</w:t>
             </w:r>
@@ -1061,9 +1094,11 @@
                 <w:rFonts w:ascii="Helvetica" w:eastAsia="Times New Roman" w:hAnsi="Helvetica" w:cs="Helvetica"/>
                 <w:noProof/>
                 <w:color w:val="000000" w:themeColor="text1"/>
+                <w:sz w:val="19"/>
+                <w:szCs w:val="19"/>
               </w:rPr>
               <w:drawing>
-                <wp:inline distT="0" distB="0" distL="0" distR="0" wp14:anchorId="143D9BE2" wp14:editId="1A91E30D">
+                <wp:inline distT="0" distB="0" distL="0" distR="0" wp14:anchorId="2ADA35A9" wp14:editId="104957AF">
                   <wp:extent cx="959485" cy="959485"/>
                   <wp:effectExtent l="0" t="0" r="0" b="0"/>
                   <wp:docPr id="52" name="Picture 52" descr="http://sa967st.github.io/images/els_ll/C2.png"/>
@@ -1142,16 +1177,41 @@
                 <w:sz w:val="19"/>
                 <w:szCs w:val="19"/>
               </w:rPr>
-              <w:t>y U' F R U R' F'</w:t>
-            </w:r>
-          </w:p>
-          <w:p>
-            <w:pPr>
-              <w:jc w:val="center"/>
-              <w:rPr>
-                <w:rFonts w:ascii="Helvetica" w:eastAsia="Times New Roman" w:hAnsi="Helvetica" w:cs="Helvetica"/>
-                <w:noProof/>
-                <w:color w:val="000000" w:themeColor="text1"/>
+              <w:t>F R' F'</w:t>
+            </w:r>
+            <w:bookmarkStart w:id="0" w:name="_GoBack"/>
+            <w:bookmarkEnd w:id="0"/>
+            <w:r>
+              <w:rPr>
+                <w:rFonts w:ascii="Helvetica" w:eastAsia="Times New Roman" w:hAnsi="Helvetica" w:cs="Helvetica"/>
+                <w:color w:val="000000" w:themeColor="text1"/>
+                <w:sz w:val="19"/>
+                <w:szCs w:val="19"/>
+              </w:rPr>
+              <w:t xml:space="preserve"> R</w:t>
+            </w:r>
+          </w:p>
+          <w:p>
+            <w:pPr>
+              <w:shd w:val="clear" w:color="auto" w:fill="FFFFFF"/>
+              <w:jc w:val="center"/>
+              <w:rPr>
+                <w:rFonts w:ascii="Helvetica" w:eastAsia="Times New Roman" w:hAnsi="Helvetica" w:cs="Helvetica"/>
+                <w:color w:val="000000" w:themeColor="text1"/>
+                <w:sz w:val="19"/>
+                <w:szCs w:val="19"/>
+              </w:rPr>
+            </w:pPr>
+          </w:p>
+          <w:p>
+            <w:pPr>
+              <w:jc w:val="center"/>
+              <w:rPr>
+                <w:rFonts w:ascii="Helvetica" w:eastAsia="Times New Roman" w:hAnsi="Helvetica" w:cs="Helvetica"/>
+                <w:noProof/>
+                <w:color w:val="000000" w:themeColor="text1"/>
+                <w:sz w:val="19"/>
+                <w:szCs w:val="19"/>
               </w:rPr>
             </w:pPr>
           </w:p>
@@ -1176,6 +1236,8 @@
                 <w:rFonts w:ascii="Helvetica" w:eastAsia="Times New Roman" w:hAnsi="Helvetica" w:cs="Helvetica"/>
                 <w:noProof/>
                 <w:color w:val="000000" w:themeColor="text1"/>
+                <w:sz w:val="19"/>
+                <w:szCs w:val="19"/>
               </w:rPr>
               <w:t>F2</w:t>
             </w:r>
@@ -1184,9 +1246,11 @@
                 <w:rFonts w:ascii="Helvetica" w:eastAsia="Times New Roman" w:hAnsi="Helvetica" w:cs="Helvetica"/>
                 <w:noProof/>
                 <w:color w:val="000000" w:themeColor="text1"/>
+                <w:sz w:val="19"/>
+                <w:szCs w:val="19"/>
               </w:rPr>
               <w:drawing>
-                <wp:inline distT="0" distB="0" distL="0" distR="0" wp14:anchorId="69C03B2B" wp14:editId="0EAACB79">
+                <wp:inline distT="0" distB="0" distL="0" distR="0" wp14:anchorId="57915CDF" wp14:editId="7EA4CE98">
                   <wp:extent cx="959485" cy="959485"/>
                   <wp:effectExtent l="0" t="0" r="0" b="0"/>
                   <wp:docPr id="53" name="Picture 53" descr="http://sa967st.github.io/images/els_ll/C3.png"/>
@@ -1265,16 +1329,18 @@
                 <w:sz w:val="19"/>
                 <w:szCs w:val="19"/>
               </w:rPr>
-              <w:t>y' R' U R2 B' R' B</w:t>
-            </w:r>
-          </w:p>
-          <w:p>
-            <w:pPr>
-              <w:jc w:val="center"/>
-              <w:rPr>
-                <w:rFonts w:ascii="Helvetica" w:eastAsia="Times New Roman" w:hAnsi="Helvetica" w:cs="Helvetica"/>
-                <w:noProof/>
-                <w:color w:val="000000" w:themeColor="text1"/>
+              <w:t>y U' F R U R' F'</w:t>
+            </w:r>
+          </w:p>
+          <w:p>
+            <w:pPr>
+              <w:jc w:val="center"/>
+              <w:rPr>
+                <w:rFonts w:ascii="Helvetica" w:eastAsia="Times New Roman" w:hAnsi="Helvetica" w:cs="Helvetica"/>
+                <w:noProof/>
+                <w:color w:val="000000" w:themeColor="text1"/>
+                <w:sz w:val="19"/>
+                <w:szCs w:val="19"/>
               </w:rPr>
             </w:pPr>
           </w:p>
@@ -1299,6 +1365,8 @@
                 <w:rFonts w:ascii="Helvetica" w:eastAsia="Times New Roman" w:hAnsi="Helvetica" w:cs="Helvetica"/>
                 <w:noProof/>
                 <w:color w:val="000000" w:themeColor="text1"/>
+                <w:sz w:val="19"/>
+                <w:szCs w:val="19"/>
               </w:rPr>
               <w:t>F6</w:t>
             </w:r>
@@ -1307,9 +1375,11 @@
                 <w:rFonts w:ascii="Helvetica" w:eastAsia="Times New Roman" w:hAnsi="Helvetica" w:cs="Helvetica"/>
                 <w:noProof/>
                 <w:color w:val="000000" w:themeColor="text1"/>
+                <w:sz w:val="19"/>
+                <w:szCs w:val="19"/>
               </w:rPr>
               <w:drawing>
-                <wp:inline distT="0" distB="0" distL="0" distR="0" wp14:anchorId="494C952F" wp14:editId="1A03F6B5">
+                <wp:inline distT="0" distB="0" distL="0" distR="0" wp14:anchorId="7B53E4C7" wp14:editId="5C7CAF7C">
                   <wp:extent cx="959485" cy="959485"/>
                   <wp:effectExtent l="0" t="0" r="0" b="0"/>
                   <wp:docPr id="57" name="Picture 57" descr="http://sa967st.github.io/images/els_ll/C7.png"/>
@@ -1388,16 +1458,18 @@
                 <w:sz w:val="19"/>
                 <w:szCs w:val="19"/>
               </w:rPr>
-              <w:t>y' R' U' R2 B' R' B</w:t>
-            </w:r>
-          </w:p>
-          <w:p>
-            <w:pPr>
-              <w:jc w:val="center"/>
-              <w:rPr>
-                <w:rFonts w:ascii="Helvetica" w:eastAsia="Times New Roman" w:hAnsi="Helvetica" w:cs="Helvetica"/>
-                <w:noProof/>
-                <w:color w:val="000000" w:themeColor="text1"/>
+              <w:t>U2 F' L' U2 L F</w:t>
+            </w:r>
+          </w:p>
+          <w:p>
+            <w:pPr>
+              <w:jc w:val="center"/>
+              <w:rPr>
+                <w:rFonts w:ascii="Helvetica" w:eastAsia="Times New Roman" w:hAnsi="Helvetica" w:cs="Helvetica"/>
+                <w:noProof/>
+                <w:color w:val="000000" w:themeColor="text1"/>
+                <w:sz w:val="19"/>
+                <w:szCs w:val="19"/>
               </w:rPr>
             </w:pPr>
           </w:p>
@@ -1422,6 +1494,8 @@
                 <w:rStyle w:val="Hyperlink"/>
                 <w:rFonts w:ascii="Helvetica" w:hAnsi="Helvetica" w:cs="Helvetica"/>
                 <w:color w:val="000000" w:themeColor="text1"/>
+                <w:sz w:val="19"/>
+                <w:szCs w:val="19"/>
                 <w:u w:val="none"/>
               </w:rPr>
               <w:t>F5</w:t>
@@ -1431,9 +1505,11 @@
                 <w:rFonts w:ascii="Helvetica" w:eastAsia="Times New Roman" w:hAnsi="Helvetica" w:cs="Helvetica"/>
                 <w:noProof/>
                 <w:color w:val="000000" w:themeColor="text1"/>
+                <w:sz w:val="19"/>
+                <w:szCs w:val="19"/>
               </w:rPr>
               <w:drawing>
-                <wp:inline distT="0" distB="0" distL="0" distR="0" wp14:anchorId="251C2DEF" wp14:editId="451AFBCC">
+                <wp:inline distT="0" distB="0" distL="0" distR="0" wp14:anchorId="0EF0C78A" wp14:editId="4623A724">
                   <wp:extent cx="959485" cy="959485"/>
                   <wp:effectExtent l="0" t="0" r="0" b="0"/>
                   <wp:docPr id="56" name="Picture 56" descr="http://sa967st.github.io/images/els_ll/C6.png"/>
@@ -1522,6 +1598,8 @@
                 <w:rStyle w:val="Hyperlink"/>
                 <w:rFonts w:ascii="Helvetica" w:hAnsi="Helvetica" w:cs="Helvetica"/>
                 <w:color w:val="000000" w:themeColor="text1"/>
+                <w:sz w:val="19"/>
+                <w:szCs w:val="19"/>
                 <w:u w:val="none"/>
               </w:rPr>
             </w:pPr>
@@ -1547,6 +1625,8 @@
                 <w:rStyle w:val="Hyperlink"/>
                 <w:rFonts w:ascii="Helvetica" w:hAnsi="Helvetica" w:cs="Helvetica"/>
                 <w:color w:val="000000" w:themeColor="text1"/>
+                <w:sz w:val="19"/>
+                <w:szCs w:val="19"/>
                 <w:u w:val="none"/>
               </w:rPr>
               <w:t>F3</w:t>
@@ -1556,9 +1636,11 @@
                 <w:rFonts w:ascii="Helvetica" w:eastAsia="Times New Roman" w:hAnsi="Helvetica" w:cs="Helvetica"/>
                 <w:noProof/>
                 <w:color w:val="000000" w:themeColor="text1"/>
+                <w:sz w:val="19"/>
+                <w:szCs w:val="19"/>
               </w:rPr>
               <w:drawing>
-                <wp:inline distT="0" distB="0" distL="0" distR="0" wp14:anchorId="373A9002" wp14:editId="5CB380D4">
+                <wp:inline distT="0" distB="0" distL="0" distR="0" wp14:anchorId="17DC6B4C" wp14:editId="7E0CEE4A">
                   <wp:extent cx="959485" cy="959485"/>
                   <wp:effectExtent l="0" t="0" r="0" b="0"/>
                   <wp:docPr id="54" name="Picture 54" descr="http://sa967st.github.io/images/els_ll/C4.png"/>
@@ -1637,8 +1719,20 @@
                 <w:sz w:val="19"/>
                 <w:szCs w:val="19"/>
               </w:rPr>
-              <w:t>y' R' U2 R2 B' R' B</w:t>
-            </w:r>
+              <w:t>y' R' U R2 B' R' B</w:t>
+            </w:r>
+          </w:p>
+          <w:p>
+            <w:pPr>
+              <w:shd w:val="clear" w:color="auto" w:fill="FFFFFF"/>
+              <w:jc w:val="center"/>
+              <w:rPr>
+                <w:rFonts w:ascii="Helvetica" w:eastAsia="Times New Roman" w:hAnsi="Helvetica" w:cs="Helvetica"/>
+                <w:color w:val="000000" w:themeColor="text1"/>
+                <w:sz w:val="19"/>
+                <w:szCs w:val="19"/>
+              </w:rPr>
+            </w:pPr>
           </w:p>
           <w:p>
             <w:pPr>
@@ -1647,6 +1741,8 @@
                 <w:rStyle w:val="Hyperlink"/>
                 <w:rFonts w:ascii="Helvetica" w:hAnsi="Helvetica" w:cs="Helvetica"/>
                 <w:color w:val="000000" w:themeColor="text1"/>
+                <w:sz w:val="19"/>
+                <w:szCs w:val="19"/>
                 <w:u w:val="none"/>
               </w:rPr>
             </w:pPr>
@@ -1672,6 +1768,8 @@
                 <w:rStyle w:val="Hyperlink"/>
                 <w:rFonts w:ascii="Helvetica" w:hAnsi="Helvetica" w:cs="Helvetica"/>
                 <w:color w:val="000000" w:themeColor="text1"/>
+                <w:sz w:val="19"/>
+                <w:szCs w:val="19"/>
                 <w:u w:val="none"/>
               </w:rPr>
               <w:t>F7</w:t>
@@ -1681,9 +1779,11 @@
                 <w:rFonts w:ascii="Helvetica" w:eastAsia="Times New Roman" w:hAnsi="Helvetica" w:cs="Helvetica"/>
                 <w:noProof/>
                 <w:color w:val="000000" w:themeColor="text1"/>
+                <w:sz w:val="19"/>
+                <w:szCs w:val="19"/>
               </w:rPr>
               <w:drawing>
-                <wp:inline distT="0" distB="0" distL="0" distR="0" wp14:anchorId="6D6238A1" wp14:editId="6C235CBD">
+                <wp:inline distT="0" distB="0" distL="0" distR="0" wp14:anchorId="2F256BC4" wp14:editId="49A40696">
                   <wp:extent cx="959485" cy="959485"/>
                   <wp:effectExtent l="0" t="0" r="0" b="0"/>
                   <wp:docPr id="58" name="Picture 58" descr="http://sa967st.github.io/images/els_ll/C8.png"/>
@@ -1772,6 +1872,8 @@
                 <w:rStyle w:val="Hyperlink"/>
                 <w:rFonts w:ascii="Helvetica" w:hAnsi="Helvetica" w:cs="Helvetica"/>
                 <w:color w:val="000000" w:themeColor="text1"/>
+                <w:sz w:val="19"/>
+                <w:szCs w:val="19"/>
                 <w:u w:val="none"/>
               </w:rPr>
             </w:pPr>
@@ -1799,6 +1901,8 @@
                 <w:rFonts w:ascii="Helvetica" w:eastAsia="Times New Roman" w:hAnsi="Helvetica" w:cs="Helvetica"/>
                 <w:noProof/>
                 <w:color w:val="000000" w:themeColor="text1"/>
+                <w:sz w:val="19"/>
+                <w:szCs w:val="19"/>
               </w:rPr>
               <w:t>R0</w:t>
             </w:r>
@@ -1807,9 +1911,11 @@
                 <w:rFonts w:ascii="Helvetica" w:eastAsia="Times New Roman" w:hAnsi="Helvetica" w:cs="Helvetica"/>
                 <w:noProof/>
                 <w:color w:val="000000" w:themeColor="text1"/>
+                <w:sz w:val="19"/>
+                <w:szCs w:val="19"/>
               </w:rPr>
               <w:drawing>
-                <wp:inline distT="0" distB="0" distL="0" distR="0" wp14:anchorId="704C6D1A" wp14:editId="3F0284CB">
+                <wp:inline distT="0" distB="0" distL="0" distR="0" wp14:anchorId="00ADCE72" wp14:editId="26D5A99B">
                   <wp:extent cx="959485" cy="959485"/>
                   <wp:effectExtent l="0" t="0" r="0" b="0"/>
                   <wp:docPr id="59" name="Picture 59" descr="http://sa967st.github.io/images/els_ll/D1.png"/>
@@ -1898,6 +2004,8 @@
                 <w:rFonts w:ascii="Helvetica" w:eastAsia="Times New Roman" w:hAnsi="Helvetica" w:cs="Helvetica"/>
                 <w:noProof/>
                 <w:color w:val="000000" w:themeColor="text1"/>
+                <w:sz w:val="19"/>
+                <w:szCs w:val="19"/>
               </w:rPr>
             </w:pPr>
           </w:p>
@@ -1922,20 +2030,36 @@
                 <w:rFonts w:ascii="Helvetica" w:eastAsia="Times New Roman" w:hAnsi="Helvetica" w:cs="Helvetica"/>
                 <w:noProof/>
                 <w:color w:val="000000" w:themeColor="text1"/>
-              </w:rPr>
-              <w:t>R1</w:t>
-            </w:r>
-            <w:r>
-              <w:rPr>
-                <w:rFonts w:ascii="Helvetica" w:eastAsia="Times New Roman" w:hAnsi="Helvetica" w:cs="Helvetica"/>
-                <w:noProof/>
-                <w:color w:val="000000" w:themeColor="text1"/>
+                <w:sz w:val="19"/>
+                <w:szCs w:val="19"/>
+              </w:rPr>
+              <w:t>R4</w:t>
+            </w:r>
+          </w:p>
+          <w:p>
+            <w:pPr>
+              <w:shd w:val="clear" w:color="auto" w:fill="FFFFFF"/>
+              <w:jc w:val="center"/>
+              <w:rPr>
+                <w:rFonts w:ascii="Helvetica" w:eastAsia="Times New Roman" w:hAnsi="Helvetica" w:cs="Helvetica"/>
+                <w:color w:val="000000" w:themeColor="text1"/>
+                <w:sz w:val="19"/>
+                <w:szCs w:val="19"/>
+              </w:rPr>
+            </w:pPr>
+            <w:r>
+              <w:rPr>
+                <w:rFonts w:ascii="Helvetica" w:eastAsia="Times New Roman" w:hAnsi="Helvetica" w:cs="Helvetica"/>
+                <w:noProof/>
+                <w:color w:val="000000" w:themeColor="text1"/>
+                <w:sz w:val="19"/>
+                <w:szCs w:val="19"/>
               </w:rPr>
               <w:drawing>
-                <wp:inline distT="0" distB="0" distL="0" distR="0" wp14:anchorId="5EAD2D72" wp14:editId="34B5561E">
+                <wp:inline distT="0" distB="0" distL="0" distR="0" wp14:anchorId="61C360E0" wp14:editId="1F685F99">
                   <wp:extent cx="959485" cy="959485"/>
                   <wp:effectExtent l="0" t="0" r="0" b="0"/>
-                  <wp:docPr id="60" name="Picture 60" descr="http://sa967st.github.io/images/els_ll/D2.png"/>
+                  <wp:docPr id="63" name="Picture 63" descr="http://sa967st.github.io/images/els_ll/D5.png"/>
                   <wp:cNvGraphicFramePr>
                     <a:graphicFrameLocks xmlns:a="http://schemas.openxmlformats.org/drawingml/2006/main" noChangeAspect="1"/>
                   </wp:cNvGraphicFramePr>
@@ -1943,7 +2067,7 @@
                     <a:graphicData uri="http://schemas.openxmlformats.org/drawingml/2006/picture">
                       <pic:pic xmlns:pic="http://schemas.openxmlformats.org/drawingml/2006/picture">
                         <pic:nvPicPr>
-                          <pic:cNvPr id="0" name="Picture 16" descr="http://sa967st.github.io/images/els_ll/D2.png"/>
+                          <pic:cNvPr id="0" name="Picture 19" descr="http://sa967st.github.io/images/els_ll/D5.png"/>
                           <pic:cNvPicPr>
                             <a:picLocks noChangeAspect="1" noChangeArrowheads="1"/>
                           </pic:cNvPicPr>
@@ -2011,16 +2135,18 @@
                 <w:sz w:val="19"/>
                 <w:szCs w:val="19"/>
               </w:rPr>
-              <w:t>l' U l F'</w:t>
-            </w:r>
-          </w:p>
-          <w:p>
-            <w:pPr>
-              <w:jc w:val="center"/>
-              <w:rPr>
-                <w:rFonts w:ascii="Helvetica" w:eastAsia="Times New Roman" w:hAnsi="Helvetica" w:cs="Helvetica"/>
-                <w:noProof/>
-                <w:color w:val="000000" w:themeColor="text1"/>
+              <w:t>R U R2 F R F'</w:t>
+            </w:r>
+          </w:p>
+          <w:p>
+            <w:pPr>
+              <w:jc w:val="center"/>
+              <w:rPr>
+                <w:rFonts w:ascii="Helvetica" w:eastAsia="Times New Roman" w:hAnsi="Helvetica" w:cs="Helvetica"/>
+                <w:noProof/>
+                <w:color w:val="000000" w:themeColor="text1"/>
+                <w:sz w:val="19"/>
+                <w:szCs w:val="19"/>
               </w:rPr>
             </w:pPr>
           </w:p>
@@ -2045,20 +2171,36 @@
                 <w:rFonts w:ascii="Helvetica" w:eastAsia="Times New Roman" w:hAnsi="Helvetica" w:cs="Helvetica"/>
                 <w:noProof/>
                 <w:color w:val="000000" w:themeColor="text1"/>
-              </w:rPr>
-              <w:t>R2</w:t>
-            </w:r>
-            <w:r>
-              <w:rPr>
-                <w:rFonts w:ascii="Helvetica" w:eastAsia="Times New Roman" w:hAnsi="Helvetica" w:cs="Helvetica"/>
-                <w:noProof/>
-                <w:color w:val="000000" w:themeColor="text1"/>
+                <w:sz w:val="19"/>
+                <w:szCs w:val="19"/>
+              </w:rPr>
+              <w:t>R1</w:t>
+            </w:r>
+          </w:p>
+          <w:p>
+            <w:pPr>
+              <w:shd w:val="clear" w:color="auto" w:fill="FFFFFF"/>
+              <w:jc w:val="center"/>
+              <w:rPr>
+                <w:rFonts w:ascii="Helvetica" w:eastAsia="Times New Roman" w:hAnsi="Helvetica" w:cs="Helvetica"/>
+                <w:color w:val="000000" w:themeColor="text1"/>
+                <w:sz w:val="19"/>
+                <w:szCs w:val="19"/>
+              </w:rPr>
+            </w:pPr>
+            <w:r>
+              <w:rPr>
+                <w:rFonts w:ascii="Helvetica" w:eastAsia="Times New Roman" w:hAnsi="Helvetica" w:cs="Helvetica"/>
+                <w:noProof/>
+                <w:color w:val="000000" w:themeColor="text1"/>
+                <w:sz w:val="19"/>
+                <w:szCs w:val="19"/>
               </w:rPr>
               <w:drawing>
-                <wp:inline distT="0" distB="0" distL="0" distR="0" wp14:anchorId="2BB57F5D" wp14:editId="6CE3CAAE">
+                <wp:inline distT="0" distB="0" distL="0" distR="0" wp14:anchorId="3FB0C38D" wp14:editId="7B4AC0AD">
                   <wp:extent cx="959485" cy="959485"/>
                   <wp:effectExtent l="0" t="0" r="0" b="0"/>
-                  <wp:docPr id="63" name="Picture 63" descr="http://sa967st.github.io/images/els_ll/D5.png"/>
+                  <wp:docPr id="60" name="Picture 60" descr="http://sa967st.github.io/images/els_ll/D2.png"/>
                   <wp:cNvGraphicFramePr>
                     <a:graphicFrameLocks xmlns:a="http://schemas.openxmlformats.org/drawingml/2006/main" noChangeAspect="1"/>
                   </wp:cNvGraphicFramePr>
@@ -2066,7 +2208,7 @@
                     <a:graphicData uri="http://schemas.openxmlformats.org/drawingml/2006/picture">
                       <pic:pic xmlns:pic="http://schemas.openxmlformats.org/drawingml/2006/picture">
                         <pic:nvPicPr>
-                          <pic:cNvPr id="0" name="Picture 19" descr="http://sa967st.github.io/images/els_ll/D5.png"/>
+                          <pic:cNvPr id="0" name="Picture 16" descr="http://sa967st.github.io/images/els_ll/D2.png"/>
                           <pic:cNvPicPr>
                             <a:picLocks noChangeAspect="1" noChangeArrowheads="1"/>
                           </pic:cNvPicPr>
@@ -2134,16 +2276,18 @@
                 <w:sz w:val="19"/>
                 <w:szCs w:val="19"/>
               </w:rPr>
-              <w:t>U F' L' U' L F</w:t>
-            </w:r>
-          </w:p>
-          <w:p>
-            <w:pPr>
-              <w:jc w:val="center"/>
-              <w:rPr>
-                <w:rFonts w:ascii="Helvetica" w:eastAsia="Times New Roman" w:hAnsi="Helvetica" w:cs="Helvetica"/>
-                <w:noProof/>
-                <w:color w:val="000000" w:themeColor="text1"/>
+              <w:t>R' F R F'</w:t>
+            </w:r>
+          </w:p>
+          <w:p>
+            <w:pPr>
+              <w:jc w:val="center"/>
+              <w:rPr>
+                <w:rFonts w:ascii="Helvetica" w:eastAsia="Times New Roman" w:hAnsi="Helvetica" w:cs="Helvetica"/>
+                <w:noProof/>
+                <w:color w:val="000000" w:themeColor="text1"/>
+                <w:sz w:val="19"/>
+                <w:szCs w:val="19"/>
               </w:rPr>
             </w:pPr>
           </w:p>
@@ -2168,28 +2312,32 @@
                 <w:rFonts w:ascii="Helvetica" w:eastAsia="Times New Roman" w:hAnsi="Helvetica" w:cs="Helvetica"/>
                 <w:noProof/>
                 <w:color w:val="000000" w:themeColor="text1"/>
-              </w:rPr>
-              <w:t>R3</w:t>
-            </w:r>
-          </w:p>
-          <w:p>
-            <w:pPr>
-              <w:jc w:val="center"/>
-              <w:rPr>
-                <w:rFonts w:ascii="Helvetica" w:eastAsia="Times New Roman" w:hAnsi="Helvetica" w:cs="Helvetica"/>
-                <w:color w:val="000000" w:themeColor="text1"/>
-                <w:sz w:val="19"/>
-                <w:szCs w:val="19"/>
-              </w:rPr>
-            </w:pPr>
-            <w:r>
-              <w:rPr>
-                <w:rFonts w:ascii="Helvetica" w:eastAsia="Times New Roman" w:hAnsi="Helvetica" w:cs="Helvetica"/>
-                <w:noProof/>
-                <w:color w:val="000000" w:themeColor="text1"/>
+                <w:sz w:val="19"/>
+                <w:szCs w:val="19"/>
+              </w:rPr>
+              <w:t>R2</w:t>
+            </w:r>
+          </w:p>
+          <w:p>
+            <w:pPr>
+              <w:jc w:val="center"/>
+              <w:rPr>
+                <w:rFonts w:ascii="Helvetica" w:eastAsia="Times New Roman" w:hAnsi="Helvetica" w:cs="Helvetica"/>
+                <w:color w:val="000000" w:themeColor="text1"/>
+                <w:sz w:val="19"/>
+                <w:szCs w:val="19"/>
+              </w:rPr>
+            </w:pPr>
+            <w:r>
+              <w:rPr>
+                <w:rFonts w:ascii="Helvetica" w:eastAsia="Times New Roman" w:hAnsi="Helvetica" w:cs="Helvetica"/>
+                <w:noProof/>
+                <w:color w:val="000000" w:themeColor="text1"/>
+                <w:sz w:val="19"/>
+                <w:szCs w:val="19"/>
               </w:rPr>
               <w:drawing>
-                <wp:inline distT="0" distB="0" distL="0" distR="0" wp14:anchorId="79E36261" wp14:editId="2342161B">
+                <wp:inline distT="0" distB="0" distL="0" distR="0" wp14:anchorId="4B79751A" wp14:editId="0D8E32A7">
                   <wp:extent cx="959485" cy="959485"/>
                   <wp:effectExtent l="0" t="0" r="0" b="0"/>
                   <wp:docPr id="61" name="Picture 61" descr="http://sa967st.github.io/images/els_ll/D3.png"/>
@@ -2251,22 +2399,36 @@
           </w:p>
           <w:p>
             <w:pPr>
-              <w:jc w:val="center"/>
-              <w:rPr>
-                <w:rFonts w:ascii="Helvetica" w:eastAsia="Times New Roman" w:hAnsi="Helvetica" w:cs="Helvetica"/>
-                <w:noProof/>
-                <w:color w:val="000000" w:themeColor="text1"/>
-              </w:rPr>
-            </w:pPr>
-            <w:r>
-              <w:rPr>
-                <w:rFonts w:ascii="Helvetica" w:eastAsia="Times New Roman" w:hAnsi="Helvetica" w:cs="Helvetica"/>
-                <w:color w:val="000000" w:themeColor="text1"/>
-                <w:sz w:val="19"/>
-                <w:szCs w:val="19"/>
-              </w:rPr>
-              <w:t>R U' R2 F R F'</w:t>
-            </w:r>
+              <w:shd w:val="clear" w:color="auto" w:fill="FFFFFF"/>
+              <w:jc w:val="center"/>
+              <w:rPr>
+                <w:rFonts w:ascii="Helvetica" w:eastAsia="Times New Roman" w:hAnsi="Helvetica" w:cs="Helvetica"/>
+                <w:color w:val="000000" w:themeColor="text1"/>
+                <w:sz w:val="19"/>
+                <w:szCs w:val="19"/>
+              </w:rPr>
+            </w:pPr>
+            <w:r>
+              <w:rPr>
+                <w:rFonts w:ascii="Helvetica" w:eastAsia="Times New Roman" w:hAnsi="Helvetica" w:cs="Helvetica"/>
+                <w:color w:val="000000" w:themeColor="text1"/>
+                <w:sz w:val="19"/>
+                <w:szCs w:val="19"/>
+              </w:rPr>
+              <w:t>U F' L' U' L F</w:t>
+            </w:r>
+          </w:p>
+          <w:p>
+            <w:pPr>
+              <w:jc w:val="center"/>
+              <w:rPr>
+                <w:rFonts w:ascii="Helvetica" w:eastAsia="Times New Roman" w:hAnsi="Helvetica" w:cs="Helvetica"/>
+                <w:noProof/>
+                <w:color w:val="000000" w:themeColor="text1"/>
+                <w:sz w:val="19"/>
+                <w:szCs w:val="19"/>
+              </w:rPr>
+            </w:pPr>
           </w:p>
         </w:tc>
         <w:tc>
@@ -2289,28 +2451,42 @@
                 <w:rFonts w:ascii="Helvetica" w:eastAsia="Times New Roman" w:hAnsi="Helvetica" w:cs="Helvetica"/>
                 <w:noProof/>
                 <w:color w:val="000000" w:themeColor="text1"/>
-              </w:rPr>
-              <w:t>R4</w:t>
-            </w:r>
-          </w:p>
-          <w:p>
-            <w:pPr>
-              <w:jc w:val="center"/>
-              <w:rPr>
-                <w:rFonts w:ascii="Helvetica" w:eastAsia="Times New Roman" w:hAnsi="Helvetica" w:cs="Helvetica"/>
-                <w:color w:val="000000" w:themeColor="text1"/>
-                <w:sz w:val="19"/>
-                <w:szCs w:val="19"/>
-              </w:rPr>
-            </w:pPr>
-            <w:r>
-              <w:rPr>
-                <w:rFonts w:ascii="Helvetica" w:eastAsia="Times New Roman" w:hAnsi="Helvetica" w:cs="Helvetica"/>
-                <w:noProof/>
-                <w:color w:val="000000" w:themeColor="text1"/>
+                <w:sz w:val="19"/>
+                <w:szCs w:val="19"/>
+              </w:rPr>
+              <w:t>R</w:t>
+            </w:r>
+            <w:r>
+              <w:rPr>
+                <w:rFonts w:ascii="Helvetica" w:eastAsia="Times New Roman" w:hAnsi="Helvetica" w:cs="Helvetica"/>
+                <w:noProof/>
+                <w:color w:val="000000" w:themeColor="text1"/>
+                <w:sz w:val="19"/>
+                <w:szCs w:val="19"/>
+              </w:rPr>
+              <w:t>6</w:t>
+            </w:r>
+          </w:p>
+          <w:p>
+            <w:pPr>
+              <w:jc w:val="center"/>
+              <w:rPr>
+                <w:rFonts w:ascii="Helvetica" w:eastAsia="Times New Roman" w:hAnsi="Helvetica" w:cs="Helvetica"/>
+                <w:color w:val="000000" w:themeColor="text1"/>
+                <w:sz w:val="19"/>
+                <w:szCs w:val="19"/>
+              </w:rPr>
+            </w:pPr>
+            <w:r>
+              <w:rPr>
+                <w:rFonts w:ascii="Helvetica" w:eastAsia="Times New Roman" w:hAnsi="Helvetica" w:cs="Helvetica"/>
+                <w:noProof/>
+                <w:color w:val="000000" w:themeColor="text1"/>
+                <w:sz w:val="19"/>
+                <w:szCs w:val="19"/>
               </w:rPr>
               <w:drawing>
-                <wp:inline distT="0" distB="0" distL="0" distR="0" wp14:anchorId="3956CED1" wp14:editId="52490CEE">
+                <wp:inline distT="0" distB="0" distL="0" distR="0" wp14:anchorId="66B8F92E" wp14:editId="613C4C46">
                   <wp:extent cx="959485" cy="959485"/>
                   <wp:effectExtent l="0" t="0" r="0" b="0"/>
                   <wp:docPr id="65" name="Picture 65" descr="http://sa967st.github.io/images/els_ll/D7.png"/>
@@ -2372,22 +2548,36 @@
           </w:p>
           <w:p>
             <w:pPr>
-              <w:jc w:val="center"/>
-              <w:rPr>
-                <w:rFonts w:ascii="Helvetica" w:eastAsia="Times New Roman" w:hAnsi="Helvetica" w:cs="Helvetica"/>
-                <w:noProof/>
-                <w:color w:val="000000" w:themeColor="text1"/>
-              </w:rPr>
-            </w:pPr>
-            <w:r>
-              <w:rPr>
-                <w:rFonts w:ascii="Helvetica" w:eastAsia="Times New Roman" w:hAnsi="Helvetica" w:cs="Helvetica"/>
-                <w:color w:val="000000" w:themeColor="text1"/>
-                <w:sz w:val="19"/>
-                <w:szCs w:val="19"/>
-              </w:rPr>
-              <w:t>R U R2 F R F'</w:t>
-            </w:r>
+              <w:shd w:val="clear" w:color="auto" w:fill="FFFFFF"/>
+              <w:jc w:val="center"/>
+              <w:rPr>
+                <w:rFonts w:ascii="Helvetica" w:eastAsia="Times New Roman" w:hAnsi="Helvetica" w:cs="Helvetica"/>
+                <w:color w:val="000000" w:themeColor="text1"/>
+                <w:sz w:val="19"/>
+                <w:szCs w:val="19"/>
+              </w:rPr>
+            </w:pPr>
+            <w:r>
+              <w:rPr>
+                <w:rFonts w:ascii="Helvetica" w:eastAsia="Times New Roman" w:hAnsi="Helvetica" w:cs="Helvetica"/>
+                <w:color w:val="000000" w:themeColor="text1"/>
+                <w:sz w:val="19"/>
+                <w:szCs w:val="19"/>
+              </w:rPr>
+              <w:t>R U2 R2 F R F'</w:t>
+            </w:r>
+          </w:p>
+          <w:p>
+            <w:pPr>
+              <w:jc w:val="center"/>
+              <w:rPr>
+                <w:rFonts w:ascii="Helvetica" w:eastAsia="Times New Roman" w:hAnsi="Helvetica" w:cs="Helvetica"/>
+                <w:noProof/>
+                <w:color w:val="000000" w:themeColor="text1"/>
+                <w:sz w:val="19"/>
+                <w:szCs w:val="19"/>
+              </w:rPr>
+            </w:pPr>
           </w:p>
         </w:tc>
         <w:tc>
@@ -2401,6 +2591,8 @@
                 <w:rStyle w:val="Hyperlink"/>
                 <w:rFonts w:ascii="Helvetica" w:hAnsi="Helvetica" w:cs="Helvetica"/>
                 <w:color w:val="000000" w:themeColor="text1"/>
+                <w:sz w:val="19"/>
+                <w:szCs w:val="19"/>
                 <w:u w:val="none"/>
               </w:rPr>
             </w:pPr>
@@ -2409,6 +2601,8 @@
                 <w:rStyle w:val="Hyperlink"/>
                 <w:rFonts w:ascii="Helvetica" w:hAnsi="Helvetica" w:cs="Helvetica"/>
                 <w:color w:val="000000" w:themeColor="text1"/>
+                <w:sz w:val="19"/>
+                <w:szCs w:val="19"/>
                 <w:u w:val="none"/>
               </w:rPr>
               <w:t>R5</w:t>
@@ -2421,6 +2615,8 @@
                 <w:rStyle w:val="Hyperlink"/>
                 <w:rFonts w:ascii="Helvetica" w:hAnsi="Helvetica" w:cs="Helvetica"/>
                 <w:color w:val="000000" w:themeColor="text1"/>
+                <w:sz w:val="19"/>
+                <w:szCs w:val="19"/>
                 <w:u w:val="none"/>
               </w:rPr>
             </w:pPr>
@@ -2429,9 +2625,11 @@
                 <w:rFonts w:ascii="Helvetica" w:eastAsia="Times New Roman" w:hAnsi="Helvetica" w:cs="Helvetica"/>
                 <w:noProof/>
                 <w:color w:val="000000" w:themeColor="text1"/>
+                <w:sz w:val="19"/>
+                <w:szCs w:val="19"/>
               </w:rPr>
               <w:drawing>
-                <wp:inline distT="0" distB="0" distL="0" distR="0" wp14:anchorId="5781DA9B" wp14:editId="2BAC457A">
+                <wp:inline distT="0" distB="0" distL="0" distR="0" wp14:anchorId="77105338" wp14:editId="48558301">
                   <wp:extent cx="959485" cy="959485"/>
                   <wp:effectExtent l="0" t="0" r="0" b="0"/>
                   <wp:docPr id="64" name="Picture 64" descr="http://sa967st.github.io/images/els_ll/D6.png"/>
@@ -2520,6 +2718,8 @@
                 <w:rStyle w:val="Hyperlink"/>
                 <w:rFonts w:ascii="Helvetica" w:hAnsi="Helvetica" w:cs="Helvetica"/>
                 <w:color w:val="000000" w:themeColor="text1"/>
+                <w:sz w:val="19"/>
+                <w:szCs w:val="19"/>
                 <w:u w:val="none"/>
               </w:rPr>
             </w:pPr>
@@ -2536,6 +2736,8 @@
                 <w:rStyle w:val="Hyperlink"/>
                 <w:rFonts w:ascii="Helvetica" w:hAnsi="Helvetica" w:cs="Helvetica"/>
                 <w:color w:val="000000" w:themeColor="text1"/>
+                <w:sz w:val="19"/>
+                <w:szCs w:val="19"/>
                 <w:u w:val="none"/>
               </w:rPr>
             </w:pPr>
@@ -2544,30 +2746,34 @@
                 <w:rStyle w:val="Hyperlink"/>
                 <w:rFonts w:ascii="Helvetica" w:hAnsi="Helvetica" w:cs="Helvetica"/>
                 <w:color w:val="000000" w:themeColor="text1"/>
+                <w:sz w:val="19"/>
+                <w:szCs w:val="19"/>
                 <w:u w:val="none"/>
               </w:rPr>
-              <w:t>R6</w:t>
-            </w:r>
-          </w:p>
-          <w:p>
-            <w:pPr>
-              <w:shd w:val="clear" w:color="auto" w:fill="FFFFFF"/>
-              <w:jc w:val="center"/>
-              <w:rPr>
-                <w:rFonts w:ascii="Helvetica" w:eastAsia="Times New Roman" w:hAnsi="Helvetica" w:cs="Helvetica"/>
-                <w:color w:val="000000" w:themeColor="text1"/>
-                <w:sz w:val="19"/>
-                <w:szCs w:val="19"/>
-              </w:rPr>
-            </w:pPr>
-            <w:r>
-              <w:rPr>
-                <w:rFonts w:ascii="Helvetica" w:eastAsia="Times New Roman" w:hAnsi="Helvetica" w:cs="Helvetica"/>
-                <w:noProof/>
-                <w:color w:val="000000" w:themeColor="text1"/>
+              <w:t>R3</w:t>
+            </w:r>
+          </w:p>
+          <w:p>
+            <w:pPr>
+              <w:shd w:val="clear" w:color="auto" w:fill="FFFFFF"/>
+              <w:jc w:val="center"/>
+              <w:rPr>
+                <w:rFonts w:ascii="Helvetica" w:eastAsia="Times New Roman" w:hAnsi="Helvetica" w:cs="Helvetica"/>
+                <w:color w:val="000000" w:themeColor="text1"/>
+                <w:sz w:val="19"/>
+                <w:szCs w:val="19"/>
+              </w:rPr>
+            </w:pPr>
+            <w:r>
+              <w:rPr>
+                <w:rFonts w:ascii="Helvetica" w:eastAsia="Times New Roman" w:hAnsi="Helvetica" w:cs="Helvetica"/>
+                <w:noProof/>
+                <w:color w:val="000000" w:themeColor="text1"/>
+                <w:sz w:val="19"/>
+                <w:szCs w:val="19"/>
               </w:rPr>
               <w:drawing>
-                <wp:inline distT="0" distB="0" distL="0" distR="0" wp14:anchorId="0AF212A5" wp14:editId="03C1F5B3">
+                <wp:inline distT="0" distB="0" distL="0" distR="0" wp14:anchorId="51EC63ED" wp14:editId="74C266C4">
                   <wp:extent cx="959485" cy="959485"/>
                   <wp:effectExtent l="0" t="0" r="0" b="0"/>
                   <wp:docPr id="62" name="Picture 62" descr="http://sa967st.github.io/images/els_ll/D4.png"/>
@@ -2646,7 +2852,7 @@
                 <w:sz w:val="19"/>
                 <w:szCs w:val="19"/>
               </w:rPr>
-              <w:t>R U2 R2 F R F'</w:t>
+              <w:t>R U' R2 F R F'</w:t>
             </w:r>
           </w:p>
           <w:p>
@@ -2656,6 +2862,8 @@
                 <w:rStyle w:val="Hyperlink"/>
                 <w:rFonts w:ascii="Helvetica" w:hAnsi="Helvetica" w:cs="Helvetica"/>
                 <w:color w:val="000000" w:themeColor="text1"/>
+                <w:sz w:val="19"/>
+                <w:szCs w:val="19"/>
                 <w:u w:val="none"/>
               </w:rPr>
             </w:pPr>
@@ -2672,6 +2880,8 @@
                 <w:rStyle w:val="Hyperlink"/>
                 <w:rFonts w:ascii="Helvetica" w:hAnsi="Helvetica" w:cs="Helvetica"/>
                 <w:color w:val="000000" w:themeColor="text1"/>
+                <w:sz w:val="19"/>
+                <w:szCs w:val="19"/>
                 <w:u w:val="none"/>
               </w:rPr>
             </w:pPr>
@@ -2680,30 +2890,34 @@
                 <w:rStyle w:val="Hyperlink"/>
                 <w:rFonts w:ascii="Helvetica" w:hAnsi="Helvetica" w:cs="Helvetica"/>
                 <w:color w:val="000000" w:themeColor="text1"/>
+                <w:sz w:val="19"/>
+                <w:szCs w:val="19"/>
                 <w:u w:val="none"/>
               </w:rPr>
-              <w:t>R6</w:t>
-            </w:r>
-          </w:p>
-          <w:p>
-            <w:pPr>
-              <w:shd w:val="clear" w:color="auto" w:fill="FFFFFF"/>
-              <w:jc w:val="center"/>
-              <w:rPr>
-                <w:rFonts w:ascii="Helvetica" w:eastAsia="Times New Roman" w:hAnsi="Helvetica" w:cs="Helvetica"/>
-                <w:color w:val="000000" w:themeColor="text1"/>
-                <w:sz w:val="19"/>
-                <w:szCs w:val="19"/>
-              </w:rPr>
-            </w:pPr>
-            <w:r>
-              <w:rPr>
-                <w:rFonts w:ascii="Helvetica" w:eastAsia="Times New Roman" w:hAnsi="Helvetica" w:cs="Helvetica"/>
-                <w:noProof/>
-                <w:color w:val="000000" w:themeColor="text1"/>
+              <w:t>R7</w:t>
+            </w:r>
+          </w:p>
+          <w:p>
+            <w:pPr>
+              <w:shd w:val="clear" w:color="auto" w:fill="FFFFFF"/>
+              <w:jc w:val="center"/>
+              <w:rPr>
+                <w:rFonts w:ascii="Helvetica" w:eastAsia="Times New Roman" w:hAnsi="Helvetica" w:cs="Helvetica"/>
+                <w:color w:val="000000" w:themeColor="text1"/>
+                <w:sz w:val="19"/>
+                <w:szCs w:val="19"/>
+              </w:rPr>
+            </w:pPr>
+            <w:r>
+              <w:rPr>
+                <w:rFonts w:ascii="Helvetica" w:eastAsia="Times New Roman" w:hAnsi="Helvetica" w:cs="Helvetica"/>
+                <w:noProof/>
+                <w:color w:val="000000" w:themeColor="text1"/>
+                <w:sz w:val="19"/>
+                <w:szCs w:val="19"/>
               </w:rPr>
               <w:drawing>
-                <wp:inline distT="0" distB="0" distL="0" distR="0" wp14:anchorId="42FB7884" wp14:editId="444B4B66">
+                <wp:inline distT="0" distB="0" distL="0" distR="0" wp14:anchorId="34186703" wp14:editId="2734B0BD">
                   <wp:extent cx="959485" cy="959485"/>
                   <wp:effectExtent l="0" t="0" r="0" b="0"/>
                   <wp:docPr id="66" name="Picture 66" descr="http://sa967st.github.io/images/els_ll/D8.png"/>
@@ -2792,6 +3006,8 @@
                 <w:rStyle w:val="Hyperlink"/>
                 <w:rFonts w:ascii="Helvetica" w:hAnsi="Helvetica" w:cs="Helvetica"/>
                 <w:color w:val="000000" w:themeColor="text1"/>
+                <w:sz w:val="19"/>
+                <w:szCs w:val="19"/>
                 <w:u w:val="none"/>
               </w:rPr>
             </w:pPr>
@@ -2807,8 +3023,8 @@
           <w:rFonts w:ascii="Helvetica" w:hAnsi="Helvetica" w:cs="Helvetica"/>
           <w:b/>
           <w:color w:val="000000" w:themeColor="text1"/>
-          <w:sz w:val="20"/>
-          <w:szCs w:val="20"/>
+          <w:sz w:val="19"/>
+          <w:szCs w:val="19"/>
         </w:rPr>
       </w:pPr>
     </w:p>
@@ -2820,22 +3036,8 @@
           <w:rFonts w:ascii="Helvetica" w:hAnsi="Helvetica" w:cs="Helvetica"/>
           <w:b/>
           <w:color w:val="000000" w:themeColor="text1"/>
-          <w:sz w:val="20"/>
-          <w:szCs w:val="20"/>
-        </w:rPr>
-      </w:pPr>
-    </w:p>
-    <w:p>
-      <w:pPr>
-        <w:rPr>
-          <w:rFonts w:ascii="Helvetica" w:hAnsi="Helvetica" w:cs="Helvetica"/>
-        </w:rPr>
-      </w:pPr>
-    </w:p>
-    <w:p>
-      <w:pPr>
-        <w:rPr>
-          <w:rFonts w:ascii="Helvetica" w:hAnsi="Helvetica" w:cs="Helvetica"/>
+          <w:sz w:val="19"/>
+          <w:szCs w:val="19"/>
         </w:rPr>
       </w:pPr>
     </w:p>
@@ -3864,7 +4066,7 @@
 </file>
 
 <file path=customXml/itemProps1.xml><?xml version="1.0" encoding="utf-8"?>
-<ds:datastoreItem xmlns:ds="http://schemas.openxmlformats.org/officeDocument/2006/customXml" ds:itemID="{65ED2DD8-7F35-428A-ACCF-8C61014B6E67}">
+<ds:datastoreItem xmlns:ds="http://schemas.openxmlformats.org/officeDocument/2006/customXml" ds:itemID="{88E1949D-0F8C-402F-952C-AF870E6A0BB1}">
   <ds:schemaRefs>
     <ds:schemaRef ds:uri="http://schemas.openxmlformats.org/officeDocument/2006/bibliography"/>
   </ds:schemaRefs>

</xml_diff>